<commit_message>
docs: extend `measure success` notes to include formula cheat sheets
</commit_message>
<xml_diff>
--- a/level-6/databases-and-advanced-data-techniques/student-notes/claytonchew/single-page-notes.docx
+++ b/level-6/databases-and-advanced-data-techniques/student-notes/claytonchew/single-page-notes.docx
@@ -958,7 +958,7 @@
           <w:szCs w:val="9"/>
         </w:rPr>
         <w:pict w14:anchorId="34C50D97">
-          <v:rect id="_x0000_i1028" alt="" style="width:20.75pt;height:.05pt;mso-width-percent:0;mso-height-percent:0;mso-width-percent:0;mso-height-percent:0" o:hrpct="46" o:hralign="center" o:hrstd="t" o:hr="t"/>
+          <v:rect id="_x0000_i1028" alt="" style="width:4.5pt;height:.05pt;mso-width-percent:0;mso-height-percent:0;mso-width-percent:0;mso-height-percent:0" o:hrpct="10" o:hralign="center" o:hrstd="t" o:hr="t"/>
         </w:pict>
       </w:r>
     </w:p>
@@ -5255,7 +5255,7 @@
           <w:szCs w:val="9"/>
         </w:rPr>
         <w:pict w14:anchorId="56BC2DBE">
-          <v:rect id="_x0000_i1027" alt="" style="width:20.75pt;height:.05pt;mso-width-percent:0;mso-height-percent:0;mso-width-percent:0;mso-height-percent:0" o:hrpct="46" o:hralign="center" o:hrstd="t" o:hr="t"/>
+          <v:rect id="_x0000_i1027" alt="" style="width:4.5pt;height:.05pt;mso-width-percent:0;mso-height-percent:0;mso-width-percent:0;mso-height-percent:0" o:hrpct="10" o:hralign="center" o:hrstd="t" o:hr="t"/>
         </w:pict>
       </w:r>
     </w:p>
@@ -5765,7 +5765,7 @@
     <w:p>
       <w:pPr>
         <w:pStyle w:val="SourceCode"/>
-        <w:spacing w:line="240" w:lineRule="auto"/>
+        <w:spacing w:after="0" w:line="240" w:lineRule="auto"/>
         <w:jc w:val="left"/>
         <w:rPr>
           <w:rStyle w:val="VerbatimChar"/>
@@ -8267,7 +8267,7 @@
           <w:szCs w:val="9"/>
         </w:rPr>
         <w:pict w14:anchorId="3529F0E6">
-          <v:rect id="_x0000_i1026" alt="" style="width:20.75pt;height:.05pt;mso-width-percent:0;mso-height-percent:0;mso-width-percent:0;mso-height-percent:0" o:hrpct="46" o:hralign="center" o:hrstd="t" o:hr="t"/>
+          <v:rect id="_x0000_i1026" alt="" style="width:4.5pt;height:.05pt;mso-width-percent:0;mso-height-percent:0;mso-width-percent:0;mso-height-percent:0" o:hrpct="10" o:hralign="center" o:hrstd="t" o:hr="t"/>
         </w:pict>
       </w:r>
     </w:p>
@@ -9473,7 +9473,7 @@
     <w:p>
       <w:pPr>
         <w:pStyle w:val="SourceCode"/>
-        <w:spacing w:line="240" w:lineRule="auto"/>
+        <w:spacing w:after="40" w:line="240" w:lineRule="auto"/>
         <w:jc w:val="left"/>
         <w:rPr>
           <w:sz w:val="9"/>
@@ -10677,7 +10677,7 @@
     <w:p>
       <w:pPr>
         <w:pStyle w:val="SourceCode"/>
-        <w:spacing w:line="240" w:lineRule="auto"/>
+        <w:spacing w:after="40" w:line="240" w:lineRule="auto"/>
         <w:jc w:val="left"/>
         <w:rPr>
           <w:sz w:val="9"/>
@@ -10890,7 +10890,7 @@
           <w:szCs w:val="9"/>
         </w:rPr>
         <w:pict w14:anchorId="43228BE0">
-          <v:rect id="_x0000_i1025" alt="" style="width:20.75pt;height:.05pt;mso-width-percent:0;mso-height-percent:0;mso-width-percent:0;mso-height-percent:0" o:hrpct="46" o:hralign="center" o:hrstd="t" o:hr="t"/>
+          <v:rect id="_x0000_i1025" alt="" style="width:4.5pt;height:.05pt;mso-width-percent:0;mso-height-percent:0;mso-width-percent:0;mso-height-percent:0" o:hrpct="10" o:hralign="center" o:hrstd="t" o:hr="t"/>
         </w:pict>
       </w:r>
     </w:p>
@@ -11509,14 +11509,86 @@
           <w:sz w:val="9"/>
           <w:szCs w:val="9"/>
         </w:rPr>
-        <w:t>Precision</w:t>
-      </w:r>
-      <w:r>
-        <w:rPr>
-          <w:sz w:val="9"/>
-          <w:szCs w:val="9"/>
-        </w:rPr>
-        <w:t>: proportion of positive results that are true positive. (user looks for a match)</w:t>
+        <w:t>AT</w:t>
+      </w:r>
+      <w:r>
+        <w:rPr>
+          <w:sz w:val="9"/>
+          <w:szCs w:val="9"/>
+        </w:rPr>
+        <w:t>: Actual Total in whole collection, including those haven’t been classified;</w:t>
+      </w:r>
+      <w:r>
+        <w:rPr>
+          <w:sz w:val="9"/>
+          <w:szCs w:val="9"/>
+        </w:rPr>
+        <w:br/>
+      </w:r>
+      <w:r>
+        <w:rPr>
+          <w:sz w:val="9"/>
+          <w:szCs w:val="9"/>
+        </w:rPr>
+        <w:t>∴</w:t>
+      </w:r>
+      <w:r>
+        <w:rPr>
+          <w:sz w:val="9"/>
+          <w:szCs w:val="9"/>
+        </w:rPr>
+        <w:t xml:space="preserve"> </w:t>
+      </w:r>
+      <w:r>
+        <w:rPr>
+          <w:rStyle w:val="VerbatimChar"/>
+          <w:rFonts w:cs="Times New Roman (Body CS)"/>
+          <w:caps w:val="0"/>
+          <w:sz w:val="9"/>
+          <w:szCs w:val="9"/>
+        </w:rPr>
+        <w:t>AT = (TP + FP) / Precision</w:t>
+      </w:r>
+      <w:r>
+        <w:rPr>
+          <w:sz w:val="9"/>
+          <w:szCs w:val="9"/>
+        </w:rPr>
+        <w:t xml:space="preserve"> </w:t>
+      </w:r>
+      <w:r>
+        <w:rPr>
+          <w:sz w:val="9"/>
+          <w:szCs w:val="9"/>
+        </w:rPr>
+        <w:t xml:space="preserve">or </w:t>
+      </w:r>
+      <w:r>
+        <w:rPr>
+          <w:sz w:val="9"/>
+          <w:szCs w:val="9"/>
+        </w:rPr>
+        <w:br/>
+      </w:r>
+      <w:r>
+        <w:rPr>
+          <w:rStyle w:val="VerbatimChar"/>
+          <w:rFonts w:cs="Times New Roman (Body CS)"/>
+          <w:caps w:val="0"/>
+          <w:sz w:val="9"/>
+          <w:szCs w:val="9"/>
+        </w:rPr>
+        <w:t>AT</w:t>
+      </w:r>
+      <w:r>
+        <w:rPr>
+          <w:rStyle w:val="VerbatimChar"/>
+          <w:rFonts w:cs="Times New Roman (Body CS)"/>
+          <w:caps w:val="0"/>
+          <w:sz w:val="9"/>
+          <w:szCs w:val="9"/>
+        </w:rPr>
+        <w:t xml:space="preserve"> = (TP + FN) / Recall</w:t>
       </w:r>
     </w:p>
     <w:p>
@@ -11540,30 +11612,79 @@
           <w:sz w:val="9"/>
           <w:szCs w:val="9"/>
         </w:rPr>
-        <w:t>Recall</w:t>
-      </w:r>
-      <w:r>
-        <w:rPr>
-          <w:sz w:val="9"/>
-          <w:szCs w:val="9"/>
-        </w:rPr>
-        <w:t xml:space="preserve">: measures how many relevant </w:t>
-      </w:r>
-      <w:proofErr w:type="gramStart"/>
-      <w:r>
-        <w:rPr>
-          <w:sz w:val="9"/>
-          <w:szCs w:val="9"/>
-        </w:rPr>
-        <w:t>result</w:t>
-      </w:r>
-      <w:proofErr w:type="gramEnd"/>
-      <w:r>
-        <w:rPr>
-          <w:sz w:val="9"/>
-          <w:szCs w:val="9"/>
-        </w:rPr>
-        <w:t xml:space="preserve"> in retrieved set. (user looks for all matches)</w:t>
+        <w:t>TR</w:t>
+      </w:r>
+      <w:r>
+        <w:rPr>
+          <w:sz w:val="9"/>
+          <w:szCs w:val="9"/>
+        </w:rPr>
+        <w:t xml:space="preserve"> (Total): Total Retrieved (the resulting sample size that was retrieved);</w:t>
+      </w:r>
+      <w:r>
+        <w:rPr>
+          <w:sz w:val="9"/>
+          <w:szCs w:val="9"/>
+        </w:rPr>
+        <w:br/>
+      </w:r>
+      <w:r>
+        <w:rPr>
+          <w:sz w:val="9"/>
+          <w:szCs w:val="9"/>
+        </w:rPr>
+        <w:t>∴</w:t>
+      </w:r>
+      <w:r>
+        <w:rPr>
+          <w:sz w:val="9"/>
+          <w:szCs w:val="9"/>
+        </w:rPr>
+        <w:t xml:space="preserve"> </w:t>
+      </w:r>
+      <w:r>
+        <w:rPr>
+          <w:rStyle w:val="VerbatimChar"/>
+          <w:rFonts w:cs="Times New Roman (Body CS)"/>
+          <w:caps w:val="0"/>
+          <w:sz w:val="9"/>
+          <w:szCs w:val="9"/>
+        </w:rPr>
+        <w:t>TR = TP + FP</w:t>
+      </w:r>
+      <w:r>
+        <w:rPr>
+          <w:sz w:val="9"/>
+          <w:szCs w:val="9"/>
+        </w:rPr>
+        <w:t xml:space="preserve"> </w:t>
+      </w:r>
+      <w:r>
+        <w:rPr>
+          <w:sz w:val="9"/>
+          <w:szCs w:val="9"/>
+        </w:rPr>
+        <w:t>or</w:t>
+      </w:r>
+      <w:r>
+        <w:rPr>
+          <w:rStyle w:val="VerbatimChar"/>
+          <w:rFonts w:cs="Times New Roman (Body CS)"/>
+          <w:caps w:val="0"/>
+          <w:sz w:val="10"/>
+          <w:szCs w:val="10"/>
+        </w:rPr>
+        <w:t xml:space="preserve"> </w:t>
+      </w:r>
+      <w:r>
+        <w:rPr>
+          <w:rStyle w:val="VerbatimChar"/>
+          <w:rFonts w:cs="Times New Roman (Body CS)"/>
+          <w:caps w:val="0"/>
+          <w:sz w:val="9"/>
+          <w:szCs w:val="9"/>
+        </w:rPr>
+        <w:t>TR = AT * Recall</w:t>
       </w:r>
     </w:p>
     <w:p>
@@ -11587,6 +11708,486 @@
           <w:sz w:val="9"/>
           <w:szCs w:val="9"/>
         </w:rPr>
+        <w:t>TP</w:t>
+      </w:r>
+      <w:r>
+        <w:rPr>
+          <w:sz w:val="9"/>
+          <w:szCs w:val="9"/>
+        </w:rPr>
+        <w:t>: True Positives (correctly identified that attribute is absent);</w:t>
+      </w:r>
+      <w:r>
+        <w:rPr>
+          <w:sz w:val="9"/>
+          <w:szCs w:val="9"/>
+        </w:rPr>
+        <w:br/>
+      </w:r>
+      <w:r>
+        <w:rPr>
+          <w:sz w:val="9"/>
+          <w:szCs w:val="9"/>
+        </w:rPr>
+        <w:t>∴</w:t>
+      </w:r>
+      <w:r>
+        <w:rPr>
+          <w:sz w:val="9"/>
+          <w:szCs w:val="9"/>
+        </w:rPr>
+        <w:t xml:space="preserve"> </w:t>
+      </w:r>
+      <w:r>
+        <w:rPr>
+          <w:rStyle w:val="VerbatimChar"/>
+          <w:rFonts w:cs="Times New Roman (Body CS)"/>
+          <w:caps w:val="0"/>
+          <w:sz w:val="9"/>
+          <w:szCs w:val="9"/>
+        </w:rPr>
+        <w:t xml:space="preserve">TP = TR * </w:t>
+      </w:r>
+      <w:r>
+        <w:rPr>
+          <w:rStyle w:val="VerbatimChar"/>
+          <w:rFonts w:cs="Times New Roman (Body CS)"/>
+          <w:caps w:val="0"/>
+          <w:sz w:val="9"/>
+          <w:szCs w:val="9"/>
+        </w:rPr>
+        <w:t>Precision</w:t>
+      </w:r>
+    </w:p>
+    <w:p>
+      <w:pPr>
+        <w:pStyle w:val="Compact"/>
+        <w:numPr>
+          <w:ilvl w:val="1"/>
+          <w:numId w:val="44"/>
+        </w:numPr>
+        <w:spacing w:line="240" w:lineRule="auto"/>
+        <w:ind w:left="284" w:hanging="174"/>
+        <w:rPr>
+          <w:sz w:val="9"/>
+          <w:szCs w:val="9"/>
+        </w:rPr>
+      </w:pPr>
+      <w:r>
+        <w:rPr>
+          <w:b/>
+          <w:bCs/>
+          <w:sz w:val="9"/>
+          <w:szCs w:val="9"/>
+        </w:rPr>
+        <w:t>TN</w:t>
+      </w:r>
+      <w:r>
+        <w:rPr>
+          <w:sz w:val="9"/>
+          <w:szCs w:val="9"/>
+        </w:rPr>
+        <w:t>: True Negatives (correctly identified that attribute is absent);</w:t>
+      </w:r>
+      <w:r>
+        <w:rPr>
+          <w:sz w:val="9"/>
+          <w:szCs w:val="9"/>
+        </w:rPr>
+        <w:br/>
+      </w:r>
+      <w:r>
+        <w:rPr>
+          <w:sz w:val="9"/>
+          <w:szCs w:val="9"/>
+        </w:rPr>
+        <w:t>∴</w:t>
+      </w:r>
+      <w:r>
+        <w:rPr>
+          <w:sz w:val="9"/>
+          <w:szCs w:val="9"/>
+        </w:rPr>
+        <w:t xml:space="preserve"> </w:t>
+      </w:r>
+      <w:r>
+        <w:rPr>
+          <w:rStyle w:val="VerbatimChar"/>
+          <w:rFonts w:cs="Times New Roman (Body CS)"/>
+          <w:caps w:val="0"/>
+          <w:sz w:val="9"/>
+          <w:szCs w:val="9"/>
+        </w:rPr>
+        <w:t>TN = TR – (TP + FP + FN)</w:t>
+      </w:r>
+    </w:p>
+    <w:p>
+      <w:pPr>
+        <w:pStyle w:val="Compact"/>
+        <w:numPr>
+          <w:ilvl w:val="1"/>
+          <w:numId w:val="44"/>
+        </w:numPr>
+        <w:spacing w:line="240" w:lineRule="auto"/>
+        <w:ind w:left="284" w:hanging="174"/>
+        <w:rPr>
+          <w:sz w:val="9"/>
+          <w:szCs w:val="9"/>
+        </w:rPr>
+      </w:pPr>
+      <w:r>
+        <w:rPr>
+          <w:b/>
+          <w:bCs/>
+          <w:sz w:val="9"/>
+          <w:szCs w:val="9"/>
+        </w:rPr>
+        <w:t>FP</w:t>
+      </w:r>
+      <w:r>
+        <w:rPr>
+          <w:sz w:val="9"/>
+          <w:szCs w:val="9"/>
+        </w:rPr>
+        <w:t>: False Positives (correctly identified that attribute is present);</w:t>
+      </w:r>
+      <w:r>
+        <w:rPr>
+          <w:sz w:val="9"/>
+          <w:szCs w:val="9"/>
+        </w:rPr>
+        <w:br/>
+      </w:r>
+      <w:r>
+        <w:rPr>
+          <w:sz w:val="9"/>
+          <w:szCs w:val="9"/>
+        </w:rPr>
+        <w:t>∴</w:t>
+      </w:r>
+      <w:r>
+        <w:rPr>
+          <w:sz w:val="9"/>
+          <w:szCs w:val="9"/>
+        </w:rPr>
+        <w:t xml:space="preserve"> </w:t>
+      </w:r>
+      <w:r>
+        <w:rPr>
+          <w:rStyle w:val="VerbatimChar"/>
+          <w:rFonts w:cs="Times New Roman (Body CS)"/>
+          <w:caps w:val="0"/>
+          <w:sz w:val="9"/>
+          <w:szCs w:val="9"/>
+        </w:rPr>
+        <w:t>FP = TR * (1 – Precision)</w:t>
+      </w:r>
+    </w:p>
+    <w:p>
+      <w:pPr>
+        <w:pStyle w:val="Compact"/>
+        <w:numPr>
+          <w:ilvl w:val="1"/>
+          <w:numId w:val="44"/>
+        </w:numPr>
+        <w:spacing w:line="240" w:lineRule="auto"/>
+        <w:ind w:left="284" w:hanging="174"/>
+        <w:rPr>
+          <w:sz w:val="9"/>
+          <w:szCs w:val="9"/>
+        </w:rPr>
+      </w:pPr>
+      <w:r>
+        <w:rPr>
+          <w:b/>
+          <w:bCs/>
+          <w:sz w:val="9"/>
+          <w:szCs w:val="9"/>
+        </w:rPr>
+        <w:t>FN</w:t>
+      </w:r>
+      <w:r>
+        <w:rPr>
+          <w:sz w:val="9"/>
+          <w:szCs w:val="9"/>
+        </w:rPr>
+        <w:t>: False Negatives (incorrectly classified that attribute is absent);</w:t>
+      </w:r>
+      <w:r>
+        <w:rPr>
+          <w:sz w:val="9"/>
+          <w:szCs w:val="9"/>
+        </w:rPr>
+        <w:br/>
+      </w:r>
+      <w:r>
+        <w:rPr>
+          <w:sz w:val="9"/>
+          <w:szCs w:val="9"/>
+        </w:rPr>
+        <w:t>∴</w:t>
+      </w:r>
+      <w:r>
+        <w:rPr>
+          <w:sz w:val="9"/>
+          <w:szCs w:val="9"/>
+        </w:rPr>
+        <w:t xml:space="preserve"> </w:t>
+      </w:r>
+      <w:r>
+        <w:rPr>
+          <w:rStyle w:val="VerbatimChar"/>
+          <w:rFonts w:cs="Times New Roman (Body CS)"/>
+          <w:caps w:val="0"/>
+          <w:sz w:val="9"/>
+          <w:szCs w:val="9"/>
+        </w:rPr>
+        <w:t>FN = TR * (1 – Recall)</w:t>
+      </w:r>
+    </w:p>
+    <w:p>
+      <w:pPr>
+        <w:pStyle w:val="Compact"/>
+        <w:numPr>
+          <w:ilvl w:val="1"/>
+          <w:numId w:val="44"/>
+        </w:numPr>
+        <w:spacing w:line="240" w:lineRule="auto"/>
+        <w:ind w:left="284" w:hanging="174"/>
+        <w:rPr>
+          <w:sz w:val="9"/>
+          <w:szCs w:val="9"/>
+        </w:rPr>
+      </w:pPr>
+      <w:r>
+        <w:rPr>
+          <w:b/>
+          <w:bCs/>
+          <w:sz w:val="9"/>
+          <w:szCs w:val="9"/>
+        </w:rPr>
+        <w:t>Precision</w:t>
+      </w:r>
+      <w:r>
+        <w:rPr>
+          <w:sz w:val="9"/>
+          <w:szCs w:val="9"/>
+        </w:rPr>
+        <w:t>: proportion of positive results that are true positive</w:t>
+      </w:r>
+      <w:r>
+        <w:rPr>
+          <w:sz w:val="9"/>
+          <w:szCs w:val="9"/>
+        </w:rPr>
+        <w:t>s, with few irrelevant (false positive</w:t>
+      </w:r>
+      <w:r>
+        <w:rPr>
+          <w:sz w:val="9"/>
+          <w:szCs w:val="9"/>
+        </w:rPr>
+        <w:t>s</w:t>
+      </w:r>
+      <w:r>
+        <w:rPr>
+          <w:sz w:val="9"/>
+          <w:szCs w:val="9"/>
+        </w:rPr>
+        <w:t>) entries</w:t>
+      </w:r>
+      <w:r>
+        <w:rPr>
+          <w:sz w:val="9"/>
+          <w:szCs w:val="9"/>
+        </w:rPr>
+        <w:t>. (user looks for a match)</w:t>
+      </w:r>
+      <w:r>
+        <w:rPr>
+          <w:sz w:val="9"/>
+          <w:szCs w:val="9"/>
+        </w:rPr>
+        <w:br/>
+      </w:r>
+      <w:r>
+        <w:rPr>
+          <w:sz w:val="9"/>
+          <w:szCs w:val="9"/>
+        </w:rPr>
+        <w:t>∴</w:t>
+      </w:r>
+      <w:r>
+        <w:rPr>
+          <w:sz w:val="9"/>
+          <w:szCs w:val="9"/>
+        </w:rPr>
+        <w:t xml:space="preserve"> </w:t>
+      </w:r>
+      <w:r>
+        <w:rPr>
+          <w:rStyle w:val="VerbatimChar"/>
+          <w:rFonts w:cs="Times New Roman (Body CS)"/>
+          <w:caps w:val="0"/>
+          <w:sz w:val="9"/>
+          <w:szCs w:val="9"/>
+        </w:rPr>
+        <w:t>TP / (TP + FP)</w:t>
+      </w:r>
+    </w:p>
+    <w:p>
+      <w:pPr>
+        <w:pStyle w:val="Compact"/>
+        <w:numPr>
+          <w:ilvl w:val="1"/>
+          <w:numId w:val="44"/>
+        </w:numPr>
+        <w:spacing w:line="240" w:lineRule="auto"/>
+        <w:ind w:left="284" w:hanging="174"/>
+        <w:rPr>
+          <w:sz w:val="9"/>
+          <w:szCs w:val="9"/>
+        </w:rPr>
+      </w:pPr>
+      <w:r>
+        <w:rPr>
+          <w:b/>
+          <w:bCs/>
+          <w:sz w:val="9"/>
+          <w:szCs w:val="9"/>
+        </w:rPr>
+        <w:t>Recall</w:t>
+      </w:r>
+      <w:r>
+        <w:rPr>
+          <w:sz w:val="9"/>
+          <w:szCs w:val="9"/>
+        </w:rPr>
+        <w:t xml:space="preserve">: </w:t>
+      </w:r>
+      <w:r>
+        <w:rPr>
+          <w:sz w:val="9"/>
+          <w:szCs w:val="9"/>
+        </w:rPr>
+        <w:t>proportion of</w:t>
+      </w:r>
+      <w:r>
+        <w:rPr>
+          <w:sz w:val="9"/>
+          <w:szCs w:val="9"/>
+        </w:rPr>
+        <w:t xml:space="preserve"> how many relevant result</w:t>
+      </w:r>
+      <w:r>
+        <w:rPr>
+          <w:sz w:val="9"/>
+          <w:szCs w:val="9"/>
+        </w:rPr>
+        <w:t>s</w:t>
+      </w:r>
+      <w:r>
+        <w:rPr>
+          <w:sz w:val="9"/>
+          <w:szCs w:val="9"/>
+        </w:rPr>
+        <w:t xml:space="preserve"> </w:t>
+      </w:r>
+      <w:r>
+        <w:rPr>
+          <w:sz w:val="9"/>
+          <w:szCs w:val="9"/>
+        </w:rPr>
+        <w:t>retrieved, with few (false negative</w:t>
+      </w:r>
+      <w:r>
+        <w:rPr>
+          <w:sz w:val="9"/>
+          <w:szCs w:val="9"/>
+        </w:rPr>
+        <w:t>s</w:t>
+      </w:r>
+      <w:r>
+        <w:rPr>
+          <w:sz w:val="9"/>
+          <w:szCs w:val="9"/>
+        </w:rPr>
+        <w:t>) not appearing in result set.</w:t>
+      </w:r>
+      <w:r>
+        <w:rPr>
+          <w:sz w:val="9"/>
+          <w:szCs w:val="9"/>
+        </w:rPr>
+        <w:t xml:space="preserve"> </w:t>
+      </w:r>
+      <w:r>
+        <w:rPr>
+          <w:sz w:val="9"/>
+          <w:szCs w:val="9"/>
+        </w:rPr>
+        <w:br/>
+      </w:r>
+      <w:r>
+        <w:rPr>
+          <w:sz w:val="9"/>
+          <w:szCs w:val="9"/>
+        </w:rPr>
+        <w:t>(user looks for all matches)</w:t>
+      </w:r>
+      <w:r>
+        <w:rPr>
+          <w:sz w:val="9"/>
+          <w:szCs w:val="9"/>
+        </w:rPr>
+        <w:br/>
+      </w:r>
+      <w:r>
+        <w:rPr>
+          <w:sz w:val="9"/>
+          <w:szCs w:val="9"/>
+        </w:rPr>
+        <w:t>∴</w:t>
+      </w:r>
+      <w:r>
+        <w:rPr>
+          <w:sz w:val="9"/>
+          <w:szCs w:val="9"/>
+        </w:rPr>
+        <w:t xml:space="preserve"> </w:t>
+      </w:r>
+      <w:r>
+        <w:rPr>
+          <w:rStyle w:val="VerbatimChar"/>
+          <w:rFonts w:cs="Times New Roman (Body CS)"/>
+          <w:caps w:val="0"/>
+          <w:sz w:val="9"/>
+          <w:szCs w:val="9"/>
+        </w:rPr>
+        <w:t>TP / (TP + FN)</w:t>
+      </w:r>
+    </w:p>
+    <w:p>
+      <w:pPr>
+        <w:pStyle w:val="Compact"/>
+        <w:numPr>
+          <w:ilvl w:val="1"/>
+          <w:numId w:val="44"/>
+        </w:numPr>
+        <w:spacing w:line="240" w:lineRule="auto"/>
+        <w:ind w:left="284" w:hanging="174"/>
+        <w:rPr>
+          <w:sz w:val="9"/>
+          <w:szCs w:val="9"/>
+        </w:rPr>
+      </w:pPr>
+      <w:r>
+        <w:rPr>
+          <w:b/>
+          <w:bCs/>
+          <w:sz w:val="9"/>
+          <w:szCs w:val="9"/>
+        </w:rPr>
         <w:t>F-measure</w:t>
       </w:r>
       <w:r>
@@ -11597,6 +12198,37 @@
         <w:t>: a combined measure that balance precision and recall. (user looks for some matches)</w:t>
       </w:r>
       <w:bookmarkEnd w:id="28"/>
+      <w:r>
+        <w:rPr>
+          <w:sz w:val="9"/>
+          <w:szCs w:val="9"/>
+        </w:rPr>
+        <w:br/>
+      </w:r>
+      <w:r>
+        <w:rPr>
+          <w:sz w:val="9"/>
+          <w:szCs w:val="9"/>
+        </w:rPr>
+        <w:t>∴</w:t>
+      </w:r>
+      <w:r>
+        <w:rPr>
+          <w:sz w:val="9"/>
+          <w:szCs w:val="9"/>
+        </w:rPr>
+        <w:t xml:space="preserve"> </w:t>
+      </w:r>
+      <w:r>
+        <w:rPr>
+          <w:rStyle w:val="VerbatimChar"/>
+          <w:rFonts w:cs="Times New Roman (Body CS)"/>
+          <w:caps w:val="0"/>
+          <w:sz w:val="9"/>
+          <w:szCs w:val="9"/>
+        </w:rPr>
+        <w:t>(2 * Precision * Recall) / (Precision + Recall)</w:t>
+      </w:r>
     </w:p>
     <w:sectPr>
       <w:pgSz w:w="16840" w:h="11900" w:orient="landscape"/>

</xml_diff>

<commit_message>
fix: corrected measure formula
</commit_message>
<xml_diff>
--- a/level-6/databases-and-advanced-data-techniques/student-notes/claytonchew/single-page-notes.docx
+++ b/level-6/databases-and-advanced-data-techniques/student-notes/claytonchew/single-page-notes.docx
@@ -958,7 +958,7 @@
           <w:szCs w:val="9"/>
         </w:rPr>
         <w:pict w14:anchorId="34C50D97">
-          <v:rect id="_x0000_i1028" alt="" style="width:4.5pt;height:.05pt;mso-width-percent:0;mso-height-percent:0;mso-width-percent:0;mso-height-percent:0" o:hrpct="10" o:hralign="center" o:hrstd="t" o:hr="t"/>
+          <v:rect id="_x0000_i1028" alt="" style="width:.9pt;height:.05pt;mso-width-percent:0;mso-height-percent:0;mso-width-percent:0;mso-height-percent:0" o:hrpct="2" o:hralign="center" o:hrstd="t" o:hr="t"/>
         </w:pict>
       </w:r>
     </w:p>
@@ -5255,7 +5255,7 @@
           <w:szCs w:val="9"/>
         </w:rPr>
         <w:pict w14:anchorId="56BC2DBE">
-          <v:rect id="_x0000_i1027" alt="" style="width:4.5pt;height:.05pt;mso-width-percent:0;mso-height-percent:0;mso-width-percent:0;mso-height-percent:0" o:hrpct="10" o:hralign="center" o:hrstd="t" o:hr="t"/>
+          <v:rect id="_x0000_i1027" alt="" style="width:.9pt;height:.05pt;mso-width-percent:0;mso-height-percent:0;mso-width-percent:0;mso-height-percent:0" o:hrpct="2" o:hralign="center" o:hrstd="t" o:hr="t"/>
         </w:pict>
       </w:r>
     </w:p>
@@ -8267,7 +8267,7 @@
           <w:szCs w:val="9"/>
         </w:rPr>
         <w:pict w14:anchorId="3529F0E6">
-          <v:rect id="_x0000_i1026" alt="" style="width:4.5pt;height:.05pt;mso-width-percent:0;mso-height-percent:0;mso-width-percent:0;mso-height-percent:0" o:hrpct="10" o:hralign="center" o:hrstd="t" o:hr="t"/>
+          <v:rect id="_x0000_i1026" alt="" style="width:.9pt;height:.05pt;mso-width-percent:0;mso-height-percent:0;mso-width-percent:0;mso-height-percent:0" o:hrpct="2" o:hralign="center" o:hrstd="t" o:hr="t"/>
         </w:pict>
       </w:r>
     </w:p>
@@ -10890,7 +10890,7 @@
           <w:szCs w:val="9"/>
         </w:rPr>
         <w:pict w14:anchorId="43228BE0">
-          <v:rect id="_x0000_i1025" alt="" style="width:4.5pt;height:.05pt;mso-width-percent:0;mso-height-percent:0;mso-width-percent:0;mso-height-percent:0" o:hrpct="10" o:hralign="center" o:hrstd="t" o:hr="t"/>
+          <v:rect id="_x0000_i1025" alt="" style="width:.9pt;height:.05pt;mso-width-percent:0;mso-height-percent:0;mso-width-percent:0;mso-height-percent:0" o:hrpct="2" o:hralign="center" o:hrstd="t" o:hr="t"/>
         </w:pict>
       </w:r>
     </w:p>
@@ -11497,6 +11497,7 @@
         </w:numPr>
         <w:spacing w:line="240" w:lineRule="auto"/>
         <w:ind w:left="284" w:hanging="174"/>
+        <w:jc w:val="left"/>
         <w:rPr>
           <w:sz w:val="9"/>
           <w:szCs w:val="9"/>
@@ -11547,48 +11548,7 @@
           <w:sz w:val="9"/>
           <w:szCs w:val="9"/>
         </w:rPr>
-        <w:t>AT = (TP + FP) / Precision</w:t>
-      </w:r>
-      <w:r>
-        <w:rPr>
-          <w:sz w:val="9"/>
-          <w:szCs w:val="9"/>
-        </w:rPr>
-        <w:t xml:space="preserve"> </w:t>
-      </w:r>
-      <w:r>
-        <w:rPr>
-          <w:sz w:val="9"/>
-          <w:szCs w:val="9"/>
-        </w:rPr>
-        <w:t xml:space="preserve">or </w:t>
-      </w:r>
-      <w:r>
-        <w:rPr>
-          <w:sz w:val="9"/>
-          <w:szCs w:val="9"/>
-        </w:rPr>
-        <w:br/>
-      </w:r>
-      <w:r>
-        <w:rPr>
-          <w:rStyle w:val="VerbatimChar"/>
-          <w:rFonts w:cs="Times New Roman (Body CS)"/>
-          <w:caps w:val="0"/>
-          <w:sz w:val="9"/>
-          <w:szCs w:val="9"/>
-        </w:rPr>
-        <w:t>AT</w:t>
-      </w:r>
-      <w:r>
-        <w:rPr>
-          <w:rStyle w:val="VerbatimChar"/>
-          <w:rFonts w:cs="Times New Roman (Body CS)"/>
-          <w:caps w:val="0"/>
-          <w:sz w:val="9"/>
-          <w:szCs w:val="9"/>
-        </w:rPr>
-        <w:t xml:space="preserve"> = (TP + FN) / Recall</w:t>
+        <w:t>AT = TP + FP</w:t>
       </w:r>
     </w:p>
     <w:p>
@@ -11600,6 +11560,7 @@
         </w:numPr>
         <w:spacing w:line="240" w:lineRule="auto"/>
         <w:ind w:left="284" w:hanging="174"/>
+        <w:jc w:val="left"/>
         <w:rPr>
           <w:sz w:val="9"/>
           <w:szCs w:val="9"/>
@@ -11651,40 +11612,6 @@
           <w:szCs w:val="9"/>
         </w:rPr>
         <w:t>TR = TP + FP</w:t>
-      </w:r>
-      <w:r>
-        <w:rPr>
-          <w:sz w:val="9"/>
-          <w:szCs w:val="9"/>
-        </w:rPr>
-        <w:t xml:space="preserve"> </w:t>
-      </w:r>
-      <w:r>
-        <w:rPr>
-          <w:sz w:val="9"/>
-          <w:szCs w:val="9"/>
-        </w:rPr>
-        <w:t>or</w:t>
-      </w:r>
-      <w:r>
-        <w:rPr>
-          <w:rStyle w:val="VerbatimChar"/>
-          <w:rFonts w:cs="Times New Roman (Body CS)"/>
-          <w:caps w:val="0"/>
-          <w:sz w:val="10"/>
-          <w:szCs w:val="10"/>
-        </w:rPr>
-        <w:t xml:space="preserve"> </w:t>
-      </w:r>
-      <w:r>
-        <w:rPr>
-          <w:rStyle w:val="VerbatimChar"/>
-          <w:rFonts w:cs="Times New Roman (Body CS)"/>
-          <w:caps w:val="0"/>
-          <w:sz w:val="9"/>
-          <w:szCs w:val="9"/>
-        </w:rPr>
-        <w:t>TR = AT * Recall</w:t>
       </w:r>
     </w:p>
     <w:p>
@@ -11696,6 +11623,7 @@
         </w:numPr>
         <w:spacing w:line="240" w:lineRule="auto"/>
         <w:ind w:left="284" w:hanging="174"/>
+        <w:jc w:val="left"/>
         <w:rPr>
           <w:sz w:val="9"/>
           <w:szCs w:val="9"/>
@@ -11757,6 +11685,40 @@
           <w:szCs w:val="9"/>
         </w:rPr>
         <w:t>Precision</w:t>
+      </w:r>
+      <w:r>
+        <w:rPr>
+          <w:sz w:val="9"/>
+          <w:szCs w:val="9"/>
+        </w:rPr>
+        <w:t xml:space="preserve"> </w:t>
+      </w:r>
+      <w:r>
+        <w:rPr>
+          <w:sz w:val="9"/>
+          <w:szCs w:val="9"/>
+        </w:rPr>
+        <w:t>or</w:t>
+      </w:r>
+      <w:r>
+        <w:rPr>
+          <w:rStyle w:val="VerbatimChar"/>
+          <w:rFonts w:cs="Times New Roman (Body CS)"/>
+          <w:caps w:val="0"/>
+          <w:sz w:val="9"/>
+          <w:szCs w:val="9"/>
+        </w:rPr>
+        <w:t xml:space="preserve"> </w:t>
+      </w:r>
+      <w:r>
+        <w:rPr>
+          <w:rStyle w:val="VerbatimChar"/>
+          <w:rFonts w:cs="Times New Roman (Body CS)"/>
+          <w:caps w:val="0"/>
+          <w:sz w:val="9"/>
+          <w:szCs w:val="9"/>
+        </w:rPr>
+        <w:t>TR - TP</w:t>
       </w:r>
     </w:p>
     <w:p>
@@ -11768,6 +11730,7 @@
         </w:numPr>
         <w:spacing w:line="240" w:lineRule="auto"/>
         <w:ind w:left="284" w:hanging="174"/>
+        <w:jc w:val="left"/>
         <w:rPr>
           <w:sz w:val="9"/>
           <w:szCs w:val="9"/>
@@ -11830,6 +11793,7 @@
         </w:numPr>
         <w:spacing w:line="240" w:lineRule="auto"/>
         <w:ind w:left="284" w:hanging="174"/>
+        <w:jc w:val="left"/>
         <w:rPr>
           <w:sz w:val="9"/>
           <w:szCs w:val="9"/>
@@ -11880,7 +11844,48 @@
           <w:sz w:val="9"/>
           <w:szCs w:val="9"/>
         </w:rPr>
-        <w:t>FP = TR * (1 – Precision)</w:t>
+        <w:t xml:space="preserve">FP = </w:t>
+      </w:r>
+      <w:r>
+        <w:rPr>
+          <w:rStyle w:val="VerbatimChar"/>
+          <w:rFonts w:cs="Times New Roman (Body CS)"/>
+          <w:caps w:val="0"/>
+          <w:sz w:val="9"/>
+          <w:szCs w:val="9"/>
+        </w:rPr>
+        <w:t>(TP / Precision) – TP</w:t>
+      </w:r>
+      <w:r>
+        <w:rPr>
+          <w:sz w:val="9"/>
+          <w:szCs w:val="9"/>
+        </w:rPr>
+        <w:t xml:space="preserve"> </w:t>
+      </w:r>
+      <w:r>
+        <w:rPr>
+          <w:sz w:val="9"/>
+          <w:szCs w:val="9"/>
+        </w:rPr>
+        <w:br/>
+      </w:r>
+      <w:r>
+        <w:rPr>
+          <w:sz w:val="9"/>
+          <w:szCs w:val="9"/>
+        </w:rPr>
+        <w:t xml:space="preserve">or </w:t>
+      </w:r>
+      <w:r>
+        <w:rPr>
+          <w:rStyle w:val="VerbatimChar"/>
+          <w:rFonts w:cs="Times New Roman (Body CS)"/>
+          <w:caps w:val="0"/>
+          <w:sz w:val="9"/>
+          <w:szCs w:val="9"/>
+        </w:rPr>
+        <w:t>TR - TP</w:t>
       </w:r>
     </w:p>
     <w:p>
@@ -11892,6 +11897,7 @@
         </w:numPr>
         <w:spacing w:line="240" w:lineRule="auto"/>
         <w:ind w:left="284" w:hanging="174"/>
+        <w:jc w:val="left"/>
         <w:rPr>
           <w:sz w:val="9"/>
           <w:szCs w:val="9"/>
@@ -11942,7 +11948,42 @@
           <w:sz w:val="9"/>
           <w:szCs w:val="9"/>
         </w:rPr>
-        <w:t>FN = TR * (1 – Recall)</w:t>
+        <w:t xml:space="preserve">FN = </w:t>
+      </w:r>
+      <w:r>
+        <w:rPr>
+          <w:rStyle w:val="VerbatimChar"/>
+          <w:rFonts w:cs="Times New Roman (Body CS)"/>
+          <w:caps w:val="0"/>
+          <w:sz w:val="9"/>
+          <w:szCs w:val="9"/>
+        </w:rPr>
+        <w:t>(TP / Recall) - TP</w:t>
+      </w:r>
+      <w:r>
+        <w:rPr>
+          <w:sz w:val="9"/>
+          <w:szCs w:val="9"/>
+        </w:rPr>
+        <w:t xml:space="preserve"> </w:t>
+      </w:r>
+      <w:r>
+        <w:rPr>
+          <w:sz w:val="9"/>
+          <w:szCs w:val="9"/>
+        </w:rPr>
+        <w:br/>
+        <w:t xml:space="preserve">or </w:t>
+      </w:r>
+      <w:r>
+        <w:rPr>
+          <w:rStyle w:val="VerbatimChar"/>
+          <w:rFonts w:cs="Times New Roman (Body CS)"/>
+          <w:caps w:val="0"/>
+          <w:sz w:val="9"/>
+          <w:szCs w:val="9"/>
+        </w:rPr>
+        <w:t>AT - TP</w:t>
       </w:r>
     </w:p>
     <w:p>
@@ -11954,6 +11995,7 @@
         </w:numPr>
         <w:spacing w:line="240" w:lineRule="auto"/>
         <w:ind w:left="284" w:hanging="174"/>
+        <w:jc w:val="left"/>
         <w:rPr>
           <w:sz w:val="9"/>
           <w:szCs w:val="9"/>

</xml_diff>

<commit_message>
fix: sync markdown with output `docx` & `pdf`
</commit_message>
<xml_diff>
--- a/level-6/databases-and-advanced-data-techniques/student-notes/claytonchew/single-page-notes.docx
+++ b/level-6/databases-and-advanced-data-techniques/student-notes/claytonchew/single-page-notes.docx
@@ -958,7 +958,7 @@
           <w:szCs w:val="9"/>
         </w:rPr>
         <w:pict w14:anchorId="34C50D97">
-          <v:rect id="_x0000_i1028" alt="" style="width:.9pt;height:.05pt;mso-width-percent:0;mso-height-percent:0;mso-width-percent:0;mso-height-percent:0" o:hrpct="2" o:hralign="center" o:hrstd="t" o:hr="t"/>
+          <v:rect id="_x0000_i1028" alt="" style="width:.45pt;height:.05pt;mso-width-percent:0;mso-height-percent:0;mso-width-percent:0;mso-height-percent:0" o:hrpct="1" o:hralign="center" o:hrstd="t" o:hr="t"/>
         </w:pict>
       </w:r>
     </w:p>
@@ -5255,7 +5255,7 @@
           <w:szCs w:val="9"/>
         </w:rPr>
         <w:pict w14:anchorId="56BC2DBE">
-          <v:rect id="_x0000_i1027" alt="" style="width:.9pt;height:.05pt;mso-width-percent:0;mso-height-percent:0;mso-width-percent:0;mso-height-percent:0" o:hrpct="2" o:hralign="center" o:hrstd="t" o:hr="t"/>
+          <v:rect id="_x0000_i1027" alt="" style="width:.45pt;height:.05pt;mso-width-percent:0;mso-height-percent:0;mso-width-percent:0;mso-height-percent:0" o:hrpct="1" o:hralign="center" o:hrstd="t" o:hr="t"/>
         </w:pict>
       </w:r>
     </w:p>
@@ -8267,7 +8267,7 @@
           <w:szCs w:val="9"/>
         </w:rPr>
         <w:pict w14:anchorId="3529F0E6">
-          <v:rect id="_x0000_i1026" alt="" style="width:.9pt;height:.05pt;mso-width-percent:0;mso-height-percent:0;mso-width-percent:0;mso-height-percent:0" o:hrpct="2" o:hralign="center" o:hrstd="t" o:hr="t"/>
+          <v:rect id="_x0000_i1026" alt="" style="width:.45pt;height:.05pt;mso-width-percent:0;mso-height-percent:0;mso-width-percent:0;mso-height-percent:0" o:hrpct="1" o:hralign="center" o:hrstd="t" o:hr="t"/>
         </w:pict>
       </w:r>
     </w:p>
@@ -10890,7 +10890,7 @@
           <w:szCs w:val="9"/>
         </w:rPr>
         <w:pict w14:anchorId="43228BE0">
-          <v:rect id="_x0000_i1025" alt="" style="width:.9pt;height:.05pt;mso-width-percent:0;mso-height-percent:0;mso-width-percent:0;mso-height-percent:0" o:hrpct="2" o:hralign="center" o:hrstd="t" o:hr="t"/>
+          <v:rect id="_x0000_i1025" alt="" style="width:.45pt;height:.05pt;mso-width-percent:0;mso-height-percent:0;mso-width-percent:0;mso-height-percent:0" o:hrpct="1" o:hralign="center" o:hrstd="t" o:hr="t"/>
         </w:pict>
       </w:r>
     </w:p>
@@ -11548,7 +11548,17 @@
           <w:sz w:val="9"/>
           <w:szCs w:val="9"/>
         </w:rPr>
-        <w:t>AT = TP + FP</w:t>
+        <w:t>AT = TP + F</w:t>
+      </w:r>
+      <w:r>
+        <w:rPr>
+          <w:rStyle w:val="VerbatimChar"/>
+          <w:rFonts w:cs="Times New Roman (Body CS)"/>
+          <w:caps w:val="0"/>
+          <w:sz w:val="9"/>
+          <w:szCs w:val="9"/>
+        </w:rPr>
+        <w:t>N</w:t>
       </w:r>
     </w:p>
     <w:p>

</xml_diff>